<commit_message>
feat: Mise à jour des requêtes pour enrichir les informations des projets et opérations, ajout de la gestion des noms de fichiers pour les documents générés
</commit_message>
<xml_diff>
--- a/scripts/fiche_bilan.docx
+++ b/scripts/fiche_bilan.docx
@@ -718,7 +718,6 @@
         <w:tc>
           <w:tcPr>
             <w:shd w:fill="b6d0f7" w:color="auto" w:val="clear"/>
-            <w:vAlign w:val="center"/>
           </w:tcPr>
           <w:p>
             <w:pPr>
@@ -732,7 +731,6 @@
         <w:tc>
           <w:tcPr>
             <w:shd w:fill="b6d0f7" w:color="auto" w:val="clear"/>
-            <w:vAlign w:val="center"/>
           </w:tcPr>
           <w:p>
             <w:pPr>
@@ -746,7 +744,6 @@
         <w:tc>
           <w:tcPr>
             <w:shd w:fill="b6d0f7" w:color="auto" w:val="clear"/>
-            <w:vAlign w:val="center"/>
           </w:tcPr>
           <w:p>
             <w:pPr>
@@ -760,7 +757,6 @@
         <w:tc>
           <w:tcPr>
             <w:shd w:fill="b6d0f7" w:color="auto" w:val="clear"/>
-            <w:vAlign w:val="center"/>
           </w:tcPr>
           <w:p>
             <w:pPr>
@@ -774,7 +770,6 @@
         <w:tc>
           <w:tcPr>
             <w:shd w:fill="b6d0f7" w:color="auto" w:val="clear"/>
-            <w:vAlign w:val="center"/>
           </w:tcPr>
           <w:p>
             <w:pPr>
@@ -789,6 +784,9 @@
       <w:tr>
         <w:tc>
           <w:p>
+            <w:pPr>
+              <w:jc w:val="center"/>
+            </w:pPr>
             <w:r>
               <w:t xml:space="preserve">10</w:t>
             </w:r>
@@ -796,6 +794,9 @@
         </w:tc>
         <w:tc>
           <w:p>
+            <w:pPr>
+              <w:jc w:val="center"/>
+            </w:pPr>
             <w:r>
               <w:t xml:space="preserve">99</w:t>
             </w:r>
@@ -803,6 +804,9 @@
         </w:tc>
         <w:tc>
           <w:p>
+            <w:pPr>
+              <w:jc w:val="center"/>
+            </w:pPr>
             <w:r>
               <w:t xml:space="preserve">88</w:t>
             </w:r>
@@ -810,6 +814,9 @@
         </w:tc>
         <w:tc>
           <w:p>
+            <w:pPr>
+              <w:jc w:val="center"/>
+            </w:pPr>
             <w:r>
               <w:t xml:space="preserve">7</w:t>
             </w:r>
@@ -817,6 +824,9 @@
         </w:tc>
         <w:tc>
           <w:p>
+            <w:pPr>
+              <w:jc w:val="center"/>
+            </w:pPr>
             <w:r>
               <w:rPr>
                 <w:rStyle w:val="HeaderTable"/>
@@ -877,10 +887,29 @@
         <w:spacing w:after="180"/>
       </w:pPr>
     </w:p>
+    <w:p>
+      <w:pPr>
+        <w:sectPr>
+          <w:headerReference w:type="default" r:id="rId8"/>
+          <w:type w:val="nextPage"/>
+          <w:pgSz w:w="11906" w:h="16838" w:orient="portrait"/>
+          <w:pgMar w:top="720" w:right="720" w:bottom="720" w:left="720" w:header="708" w:footer="708" w:gutter="0"/>
+          <w:pgNumType/>
+          <w:docGrid w:linePitch="360"/>
+        </w:sectPr>
+      </w:pPr>
+    </w:p>
+    <w:p>
+      <w:pPr>
+        <w:spacing w:after="80"/>
+        <w:jc w:val="center"/>
+      </w:pPr>
+    </w:p>
     <w:sectPr>
-      <w:headerReference w:type="default" r:id="rId8"/>
+      <w:headerReference w:type="default" r:id="rId9"/>
+      <w:footerReference w:type="default" r:id="rId10"/>
       <w:type w:val="nextPage"/>
-      <w:pgSz w:w="11906" w:h="16838" w:orient="portrait"/>
+      <w:pgSz w:w="16838" w:h="11906" w:orient="landscape"/>
       <w:pgMar w:top="720" w:right="720" w:bottom="720" w:left="720" w:header="708" w:footer="708" w:gutter="0"/>
       <w:pgNumType/>
       <w:docGrid w:linePitch="360"/>
@@ -923,7 +952,47 @@
       <w:instrText xml:space="preserve">PAGE</w:instrText>
       <w:fldChar w:fldCharType="separate"/>
       <w:fldChar w:fldCharType="end"/>
-      <w:t xml:space="preserve"> of </w:t>
+      <w:t xml:space="preserve"> / </w:t>
+      <w:fldChar w:fldCharType="begin"/>
+      <w:instrText xml:space="preserve">NUMPAGES</w:instrText>
+      <w:fldChar w:fldCharType="separate"/>
+      <w:fldChar w:fldCharType="end"/>
+    </w:r>
+  </w:p>
+</w:ftr>
+</file>
+
+<file path=word/footer2.xml><?xml version="1.0" encoding="utf-8"?>
+<w:ftr xmlns:wpc="http://schemas.microsoft.com/office/word/2010/wordprocessingCanvas" xmlns:mc="http://schemas.openxmlformats.org/markup-compatibility/2006" xmlns:o="urn:schemas-microsoft-com:office:office" xmlns:r="http://schemas.openxmlformats.org/officeDocument/2006/relationships" xmlns:m="http://schemas.openxmlformats.org/officeDocument/2006/math" xmlns:v="urn:schemas-microsoft-com:vml" xmlns:wp14="http://schemas.microsoft.com/office/word/2010/wordprocessingDrawing" xmlns:wp="http://schemas.openxmlformats.org/drawingml/2006/wordprocessingDrawing" xmlns:w10="urn:schemas-microsoft-com:office:word" xmlns:w="http://schemas.openxmlformats.org/wordprocessingml/2006/main" xmlns:w14="http://schemas.microsoft.com/office/word/2010/wordml" xmlns:w15="http://schemas.microsoft.com/office/word/2012/wordml" xmlns:wpg="http://schemas.microsoft.com/office/word/2010/wordprocessingGroup" xmlns:wpi="http://schemas.microsoft.com/office/word/2010/wordprocessingInk" xmlns:wne="http://schemas.microsoft.com/office/word/2006/wordml" xmlns:wps="http://schemas.microsoft.com/office/word/2010/wordprocessingShape">
+  <w:p>
+    <w:pPr>
+      <w:jc w:val="center"/>
+    </w:pPr>
+    <w:r>
+      <w:t xml:space="preserve">Conservatoire d'espaces naturels de Champagne-Ardenne</w:t>
+    </w:r>
+    <w:r>
+      <w:br/>
+    </w:r>
+    <w:r>
+      <w:t xml:space="preserve">9, rue Gustave Eiffel - 10430 Rosières-près-Troyes</w:t>
+    </w:r>
+    <w:r>
+      <w:br/>
+    </w:r>
+    <w:r>
+      <w:t xml:space="preserve">03 25 80 50 50     |      http://cen-champagne-ardenne.org</w:t>
+    </w:r>
+    <w:r>
+      <w:br/>
+    </w:r>
+    <w:r>
+      <w:t xml:space="preserve">Page </w:t>
+      <w:fldChar w:fldCharType="begin"/>
+      <w:instrText xml:space="preserve">PAGE</w:instrText>
+      <w:fldChar w:fldCharType="separate"/>
+      <w:fldChar w:fldCharType="end"/>
+      <w:t xml:space="preserve"> / </w:t>
       <w:fldChar w:fldCharType="begin"/>
       <w:instrText xml:space="preserve">NUMPAGES</w:instrText>
       <w:fldChar w:fldCharType="separate"/>
@@ -1088,7 +1157,7 @@
               <w:sz w:val="24"/>
               <w:szCs w:val="24"/>
             </w:rPr>
-            <w:t xml:space="preserve">Responsable : NE</w:t>
+            <w:t xml:space="preserve">Responsable : Nicolas Elie</w:t>
           </w:r>
           <w:r>
             <w:br/>
@@ -1225,7 +1294,144 @@
               <w:sz w:val="24"/>
               <w:szCs w:val="24"/>
             </w:rPr>
-            <w:t xml:space="preserve">Responsable : NE</w:t>
+            <w:t xml:space="preserve">Responsable : Nicolas Elie</w:t>
+          </w:r>
+          <w:r>
+            <w:br/>
+          </w:r>
+          <w:r>
+            <w:rPr>
+              <w:sz w:val="24"/>
+              <w:szCs w:val="24"/>
+            </w:rPr>
+            <w:t xml:space="preserve">Année : 2029</w:t>
+          </w:r>
+        </w:p>
+      </w:tc>
+    </w:tr>
+  </w:tbl>
+</w:hdr>
+</file>
+
+<file path=word/header3.xml><?xml version="1.0" encoding="utf-8"?>
+<w:hdr xmlns:wpc="http://schemas.microsoft.com/office/word/2010/wordprocessingCanvas" xmlns:mc="http://schemas.openxmlformats.org/markup-compatibility/2006" xmlns:o="urn:schemas-microsoft-com:office:office" xmlns:r="http://schemas.openxmlformats.org/officeDocument/2006/relationships" xmlns:m="http://schemas.openxmlformats.org/officeDocument/2006/math" xmlns:v="urn:schemas-microsoft-com:vml" xmlns:wp14="http://schemas.microsoft.com/office/word/2010/wordprocessingDrawing" xmlns:wp="http://schemas.openxmlformats.org/drawingml/2006/wordprocessingDrawing" xmlns:w10="urn:schemas-microsoft-com:office:word" xmlns:w="http://schemas.openxmlformats.org/wordprocessingml/2006/main" xmlns:w14="http://schemas.microsoft.com/office/word/2010/wordml" xmlns:w15="http://schemas.microsoft.com/office/word/2012/wordml" xmlns:wpg="http://schemas.microsoft.com/office/word/2010/wordprocessingGroup" xmlns:wpi="http://schemas.microsoft.com/office/word/2010/wordprocessingInk" xmlns:wne="http://schemas.microsoft.com/office/word/2006/wordml" xmlns:wps="http://schemas.microsoft.com/office/word/2010/wordprocessingShape" xmlns:cx="http://schemas.microsoft.com/office/drawing/2014/chartex" xmlns:cx1="http://schemas.microsoft.com/office/drawing/2015/9/8/chartex" xmlns:cx2="http://schemas.microsoft.com/office/drawing/2015/10/21/chartex" xmlns:cx3="http://schemas.microsoft.com/office/drawing/2016/5/9/chartex" xmlns:cx4="http://schemas.microsoft.com/office/drawing/2016/5/10/chartex" xmlns:cx5="http://schemas.microsoft.com/office/drawing/2016/5/11/chartex" xmlns:cx6="http://schemas.microsoft.com/office/drawing/2016/5/12/chartex" xmlns:cx7="http://schemas.microsoft.com/office/drawing/2016/5/13/chartex" xmlns:cx8="http://schemas.microsoft.com/office/drawing/2016/5/14/chartex" xmlns:w16cid="http://schemas.microsoft.com/office/word/2016/wordml/cid" xmlns:w16se="http://schemas.microsoft.com/office/word/2015/wordml/symex">
+  <w:tbl>
+    <w:tblPr>
+      <w:tblW w:type="pct" w:w="100%"/>
+      <w:tblBorders>
+        <w:top w:val="single" w:color="auto" w:sz="4"/>
+        <w:left w:val="single" w:color="auto" w:sz="4"/>
+        <w:bottom w:val="single" w:color="auto" w:sz="4"/>
+        <w:right w:val="single" w:color="auto" w:sz="4"/>
+        <w:insideH w:val="single" w:color="auto" w:sz="4"/>
+        <w:insideV w:val="single" w:color="auto" w:sz="4"/>
+      </w:tblBorders>
+    </w:tblPr>
+    <w:tblGrid>
+      <w:gridCol w:w="100"/>
+      <w:gridCol w:w="100"/>
+      <w:gridCol w:w="100"/>
+    </w:tblGrid>
+    <w:tr>
+      <w:tc>
+        <w:tcPr>
+          <w:tcBorders>
+            <w:top w:val="none" w:color="FFFFFF" w:sz="0"/>
+            <w:left w:val="none" w:color="FFFFFF" w:sz="0"/>
+            <w:bottom w:val="none" w:color="FFFFFF" w:sz="0"/>
+            <w:right w:val="none" w:color="FFFFFF" w:sz="0"/>
+          </w:tcBorders>
+          <w:vAlign w:val="center"/>
+        </w:tcPr>
+        <w:p>
+          <w:r>
+            <w:drawing>
+              <wp:inline distT="0" distB="0" distL="0" distR="0">
+                <wp:extent cx="2381250" cy="685800"/>
+                <wp:effectExtent t="0" r="0" b="0" l="0"/>
+                <wp:docPr id="1" name="" descr="" title=""/>
+                <wp:cNvGraphicFramePr>
+                  <a:graphicFrameLocks xmlns:a="http://schemas.openxmlformats.org/drawingml/2006/main" noChangeAspect="1"/>
+                </wp:cNvGraphicFramePr>
+                <a:graphic xmlns:a="http://schemas.openxmlformats.org/drawingml/2006/main">
+                  <a:graphicData uri="http://schemas.openxmlformats.org/drawingml/2006/picture">
+                    <pic:pic xmlns:pic="http://schemas.openxmlformats.org/drawingml/2006/picture">
+                      <pic:nvPicPr>
+                        <pic:cNvPr id="0" name="" descr=""/>
+                        <pic:cNvPicPr>
+                          <a:picLocks noChangeAspect="1" noChangeArrowheads="1"/>
+                        </pic:cNvPicPr>
+                      </pic:nvPicPr>
+                      <pic:blipFill>
+                        <a:blip r:embed="rId0" cstate="none"/>
+                        <a:srcRect/>
+                        <a:stretch>
+                          <a:fillRect/>
+                        </a:stretch>
+                      </pic:blipFill>
+                      <pic:spPr bwMode="auto">
+                        <a:xfrm>
+                          <a:off x="0" y="0"/>
+                          <a:ext cx="2381250" cy="685800"/>
+                        </a:xfrm>
+                        <a:prstGeom prst="rect">
+                          <a:avLst/>
+                        </a:prstGeom>
+                      </pic:spPr>
+                    </pic:pic>
+                  </a:graphicData>
+                </a:graphic>
+              </wp:inline>
+            </w:drawing>
+          </w:r>
+        </w:p>
+      </w:tc>
+      <w:tc>
+        <w:tcPr>
+          <w:tcBorders>
+            <w:top w:val="none" w:color="FFFFFF" w:sz="0"/>
+            <w:left w:val="none" w:color="FFFFFF" w:sz="0"/>
+            <w:bottom w:val="none" w:color="FFFFFF" w:sz="0"/>
+            <w:right w:val="none" w:color="FFFFFF" w:sz="0"/>
+          </w:tcBorders>
+          <w:vAlign w:val="center"/>
+        </w:tcPr>
+        <w:p/>
+      </w:tc>
+      <w:tc>
+        <w:tcPr>
+          <w:tcW w:type="pct" w:w="33%"/>
+          <w:tcBorders>
+            <w:top w:val="none" w:color="FFFFFF" w:sz="0"/>
+            <w:left w:val="none" w:color="FFFFFF" w:sz="0"/>
+            <w:bottom w:val="none" w:color="FFFFFF" w:sz="0"/>
+            <w:right w:val="none" w:color="FFFFFF" w:sz="0"/>
+          </w:tcBorders>
+          <w:shd w:fill="c4c4c4" w:color="auto" w:val="clear"/>
+          <w:vAlign w:val="center"/>
+        </w:tcPr>
+        <w:p>
+          <w:pPr>
+            <w:jc w:val="right"/>
+          </w:pPr>
+          <w:r>
+            <w:rPr>
+              <w:b/>
+              <w:bCs/>
+              <w:sz w:val="32"/>
+              <w:szCs w:val="32"/>
+            </w:rPr>
+            <w:t xml:space="preserve">FICHE TRAVAUX</w:t>
+          </w:r>
+          <w:r>
+            <w:br/>
+          </w:r>
+          <w:r>
+            <w:rPr>
+              <w:sz w:val="24"/>
+              <w:szCs w:val="24"/>
+            </w:rPr>
+            <w:t xml:space="preserve">Responsable : Nicolas Elie</w:t>
           </w:r>
           <w:r>
             <w:br/>

</xml_diff>